<commit_message>
Remove "View All Past Sessions" section from admin.
Signed-off-by: Robin Schiro <robinschiro@gmail.com>
</commit_message>
<xml_diff>
--- a/Documentation/UserManual.docx
+++ b/Documentation/UserManual.docx
@@ -1,6 +1,6 @@
 
 <file path=word/document.xml><?xml version="1.0" encoding="utf-8"?>
-<w:document xmlns:wpc="http://schemas.microsoft.com/office/word/2010/wordprocessingCanvas" xmlns:cx="http://schemas.microsoft.com/office/drawing/2014/chartex" xmlns:cx1="http://schemas.microsoft.com/office/drawing/2015/9/8/chartex" xmlns:mc="http://schemas.openxmlformats.org/markup-compatibility/2006" xmlns:o="urn:schemas-microsoft-com:office:office" xmlns:r="http://schemas.openxmlformats.org/officeDocument/2006/relationships" xmlns:m="http://schemas.openxmlformats.org/officeDocument/2006/math" xmlns:v="urn:schemas-microsoft-com:vml" xmlns:wp14="http://schemas.microsoft.com/office/word/2010/wordprocessingDrawing" xmlns:wp="http://schemas.openxmlformats.org/drawingml/2006/wordprocessingDrawing" xmlns:w10="urn:schemas-microsoft-com:office:word" xmlns:w="http://schemas.openxmlformats.org/wordprocessingml/2006/main" xmlns:w14="http://schemas.microsoft.com/office/word/2010/wordml" xmlns:w15="http://schemas.microsoft.com/office/word/2012/wordml" xmlns:w16se="http://schemas.microsoft.com/office/word/2015/wordml/symex" xmlns:wpg="http://schemas.microsoft.com/office/word/2010/wordprocessingGroup" xmlns:wpi="http://schemas.microsoft.com/office/word/2010/wordprocessingInk" xmlns:wne="http://schemas.microsoft.com/office/word/2006/wordml" xmlns:wps="http://schemas.microsoft.com/office/word/2010/wordprocessingShape" mc:Ignorable="w14 w15 w16se wp14">
+<w:document xmlns:wpc="http://schemas.microsoft.com/office/word/2010/wordprocessingCanvas" xmlns:mc="http://schemas.openxmlformats.org/markup-compatibility/2006" xmlns:o="urn:schemas-microsoft-com:office:office" xmlns:r="http://schemas.openxmlformats.org/officeDocument/2006/relationships" xmlns:m="http://schemas.openxmlformats.org/officeDocument/2006/math" xmlns:v="urn:schemas-microsoft-com:vml" xmlns:wp14="http://schemas.microsoft.com/office/word/2010/wordprocessingDrawing" xmlns:wp="http://schemas.openxmlformats.org/drawingml/2006/wordprocessingDrawing" xmlns:w10="urn:schemas-microsoft-com:office:word" xmlns:w="http://schemas.openxmlformats.org/wordprocessingml/2006/main" xmlns:w14="http://schemas.microsoft.com/office/word/2010/wordml" xmlns:w15="http://schemas.microsoft.com/office/word/2012/wordml" xmlns:wpg="http://schemas.microsoft.com/office/word/2010/wordprocessingGroup" xmlns:wpi="http://schemas.microsoft.com/office/word/2010/wordprocessingInk" xmlns:wne="http://schemas.microsoft.com/office/word/2006/wordml" xmlns:wps="http://schemas.microsoft.com/office/word/2010/wordprocessingShape" mc:Ignorable="w14 w15 wp14">
   <w:body>
     <w:p>
       <w:pPr>
@@ -69,7 +69,7 @@
                     </pic:cNvPicPr>
                   </pic:nvPicPr>
                   <pic:blipFill>
-                    <a:blip r:embed="rId8">
+                    <a:blip r:embed="rId7">
                       <a:extLst>
                         <a:ext uri="{28A0092B-C50C-407E-A947-70E740481C1C}">
                           <a14:useLocalDpi xmlns:a14="http://schemas.microsoft.com/office/drawing/2010/main" val="0"/>
@@ -168,7 +168,7 @@
       <w:pPr>
         <w:jc w:val="center"/>
       </w:pPr>
-      <w:hyperlink r:id="rId9" w:history="1">
+      <w:hyperlink r:id="rId8" w:history="1">
         <w:r>
           <w:t>Raphael Saint Louis</w:t>
         </w:r>
@@ -427,8 +427,13 @@
         <w:t>addition,</w:t>
       </w:r>
       <w:r>
-        <w:t xml:space="preserve"> administrators are able to view all sessions past and present and their corresponding data.</w:t>
-      </w:r>
+        <w:t xml:space="preserve"> administrators are able to view </w:t>
+      </w:r>
+      <w:r>
+        <w:t>the details of the current session.</w:t>
+      </w:r>
+      <w:bookmarkStart w:id="0" w:name="_GoBack"/>
+      <w:bookmarkEnd w:id="0"/>
     </w:p>
     <w:p>
       <w:pPr>
@@ -532,24 +537,44 @@
     </w:p>
     <w:p>
       <w:pPr>
+        <w:pStyle w:val="Heading1"/>
+      </w:pPr>
+      <w:r>
+        <w:t>Nominator</w:t>
+      </w:r>
+    </w:p>
+    <w:p>
+      <w:r>
+        <w:t>Nominators are faculty members that are tasked to nominate existing and upcoming Ph.D. students for GTA positions, and as such, their sole function is simply to add nominees. Nominators are assigned by administrators, but they can change their own username and password from a tab in their sidebar.</w:t>
+      </w:r>
+    </w:p>
+    <w:p>
+      <w:pPr>
         <w:pStyle w:val="Heading2"/>
       </w:pPr>
       <w:r>
-        <w:t xml:space="preserve">View </w:t>
-      </w:r>
-      <w:r>
-        <w:t xml:space="preserve">All </w:t>
-      </w:r>
-      <w:r>
-        <w:t>Past Sessions</w:t>
-      </w:r>
-    </w:p>
-    <w:p>
-      <w:r>
-        <w:t>Begin by logging in as an administrator using the credentials in the Login section above.</w:t>
-      </w:r>
-      <w:r>
-        <w:t xml:space="preserve">  Once logged in press the ‘View All Sessions’ link in the left sidebar.  You will be redirected to a static page which displays all the data for every session that is in the database.  For each session you will find the same data found in the ‘View Current Session’ but in addition you will be able to view the records of nominee scores and comments.</w:t>
+        <w:t>Add Nominees</w:t>
+      </w:r>
+    </w:p>
+    <w:p>
+      <w:r>
+        <w:t>The nominator must first log into the system using appropriate credentials, after that is done, the nominator is met with a form that allows them to add new nominees.</w:t>
+      </w:r>
+      <w:r>
+        <w:t xml:space="preserve"> Once a nominator sends out the invites to potential nominees, an email is sent out to them, which they must then fill out necessary relevant information. </w:t>
+      </w:r>
+    </w:p>
+    <w:p>
+      <w:pPr>
+        <w:pStyle w:val="Heading2"/>
+      </w:pPr>
+      <w:r>
+        <w:t>Approve Nominees</w:t>
+      </w:r>
+    </w:p>
+    <w:p>
+      <w:r>
+        <w:t>If and when the nominees reply to the invitation, the pending invite will appear in the nominator’s dashboard under the “Approve Nominee” tab. That tab simply leads to a page which lists all of the nominee invitations that have been received but have not yet been approved by the nominator. In other words, all the interested potential nominees appear here, and at this stage the nominator has one last chance to verify the nominee’s information before approving them.</w:t>
       </w:r>
     </w:p>
     <w:p>
@@ -557,12 +582,62 @@
         <w:pStyle w:val="Heading1"/>
       </w:pPr>
       <w:r>
-        <w:t>Nominator</w:t>
-      </w:r>
-    </w:p>
-    <w:p>
-      <w:r>
-        <w:t>Nominators are faculty members that are tasked to nominate existing and upcoming Ph.D. students for GTA positions, and as such, their sole function is simply to add nominees. Nominators are assigned by administrators, but they can change their own username and password from a tab in their sidebar.</w:t>
+        <w:t>Nominee</w:t>
+      </w:r>
+    </w:p>
+    <w:p>
+      <w:r>
+        <w:t xml:space="preserve">A nominee is an existing student that has been invited to become a GTA for the next school year. After a nominator nominates a nominee, the </w:t>
+      </w:r>
+      <w:r>
+        <w:t xml:space="preserve">potential </w:t>
+      </w:r>
+      <w:r>
+        <w:t>nominee is emailed</w:t>
+      </w:r>
+      <w:r>
+        <w:t xml:space="preserve"> with a form to fill out their academic information, with some of the information already pre-filled in by their nominator. The nominee is then expected to verify the information, add additional information, and then to submit the form. Once nominated, a potential nominee will receive a 2-day warning if he or she is within two days of their response deadline. After sending their response and if they replied on time, the form they sent is then saved to the database; otherwise if they missed the deadline, a “missing deadline” message will be relayed to the potential nominee.</w:t>
+      </w:r>
+    </w:p>
+    <w:p>
+      <w:pPr>
+        <w:pStyle w:val="Heading1"/>
+      </w:pPr>
+      <w:r>
+        <w:lastRenderedPageBreak/>
+        <w:t xml:space="preserve">Graduate Committee </w:t>
+      </w:r>
+    </w:p>
+    <w:p>
+      <w:r>
+        <w:t xml:space="preserve">Like nominators, GC members are able to change their username and password </w:t>
+      </w:r>
+      <w:r>
+        <w:t>whenever</w:t>
+      </w:r>
+      <w:r>
+        <w:t xml:space="preserve"> they desire from a tab in their sidebar.</w:t>
+      </w:r>
+      <w:r>
+        <w:t xml:space="preserve"> </w:t>
+      </w:r>
+      <w:r>
+        <w:t xml:space="preserve">After a GC member logs in, they are met with a score table of the current session. The scores presented in the score table can be freely modified by GC members at will, and the changes will </w:t>
+      </w:r>
+      <w:r>
+        <w:t>likewise</w:t>
+      </w:r>
+      <w:r>
+        <w:t>,</w:t>
+      </w:r>
+      <w:r>
+        <w:t xml:space="preserve"> </w:t>
+      </w:r>
+      <w:r>
+        <w:t>be saved to the database.</w:t>
+      </w:r>
+      <w:r>
+        <w:t xml:space="preserve"> GC members are also allowed to comment on scores, which will be viewable by all GC members. Upon clicking on a nominee name in the score table, an information page for the particular nominee will be displayed. A GC member may also access previous sessions by clicking on a button in their sidebar. This view will be displayed in the form of a list of links to the previous sessions.</w:t>
       </w:r>
     </w:p>
     <w:p>
@@ -570,119 +645,16 @@
         <w:pStyle w:val="Heading2"/>
       </w:pPr>
       <w:r>
-        <w:t>Add Nominees</w:t>
-      </w:r>
-    </w:p>
-    <w:p>
-      <w:r>
-        <w:t>The nominator must first log into the system using appropriate credentials, after that is done, the nominator is met with a form that allows them to add new nominees.</w:t>
-      </w:r>
-      <w:r>
-        <w:t xml:space="preserve"> Once a nominator sends out the invites to potential nominees, an email is sent out to them, which they must then fill out necessary relevant information. </w:t>
-      </w:r>
-    </w:p>
-    <w:p>
-      <w:pPr>
-        <w:pStyle w:val="Heading2"/>
-      </w:pPr>
-      <w:r>
-        <w:t>Approve Nominees</w:t>
-      </w:r>
-    </w:p>
-    <w:p>
-      <w:r>
-        <w:t>If and when the nominees reply to the invitation, the pending invite will appear in the nominator’s dashboard under the “Approve Nominee” tab. That tab simply leads to a page which lists all of the nominee invitations that have been received but have not yet been approved by the nominator. In other words, all the interested potential nominees appear here, and at this stage the nominator has one last chance to verify the nominee’s information before approving them.</w:t>
-      </w:r>
-    </w:p>
-    <w:p>
-      <w:pPr>
-        <w:pStyle w:val="Heading1"/>
-      </w:pPr>
-      <w:r>
-        <w:t>Nominee</w:t>
-      </w:r>
-    </w:p>
-    <w:p>
-      <w:r>
-        <w:t xml:space="preserve">A nominee is an existing student that has been invited to become a GTA for the next school year. After a nominator nominates a nominee, the </w:t>
-      </w:r>
-      <w:r>
-        <w:t xml:space="preserve">potential </w:t>
-      </w:r>
-      <w:r>
-        <w:t>nominee is emailed</w:t>
-      </w:r>
-      <w:r>
-        <w:t xml:space="preserve"> with a form to fill out their academic information, with some of the information already pre-filled in by their nominator. The nominee is then </w:t>
-      </w:r>
-      <w:r>
-        <w:lastRenderedPageBreak/>
-        <w:t>expected to verify the information, add additional information, and then to submit the form. Once nominated, a potential nominee will receive a 2-day warning if he or she is within two days of their response deadline. After sending their response and if they replied on time, the form they sent is then saved to the database; otherwise if they missed the deadline, a “missing deadline” message will be relayed to the potential nominee.</w:t>
-      </w:r>
-    </w:p>
-    <w:p>
-      <w:pPr>
-        <w:pStyle w:val="Heading1"/>
-      </w:pPr>
-      <w:r>
-        <w:t xml:space="preserve">Graduate Committee </w:t>
-      </w:r>
-    </w:p>
-    <w:p>
-      <w:r>
-        <w:t xml:space="preserve">Like nominators, GC members are able to change their username and password </w:t>
-      </w:r>
-      <w:r>
-        <w:t>whenever</w:t>
-      </w:r>
-      <w:r>
-        <w:t xml:space="preserve"> they desire from a tab in their sidebar.</w:t>
-      </w:r>
-      <w:r>
-        <w:t xml:space="preserve"> </w:t>
-      </w:r>
-      <w:r>
-        <w:t xml:space="preserve">After a GC member logs in, they are met with a score table of the current session. The scores presented in the score table can be freely modified by GC members at will, and the changes will </w:t>
-      </w:r>
-      <w:r>
-        <w:t>likewise</w:t>
-      </w:r>
-      <w:r>
-        <w:t>,</w:t>
-      </w:r>
-      <w:r>
-        <w:t xml:space="preserve"> </w:t>
-      </w:r>
-      <w:r>
-        <w:t>be saved to the database.</w:t>
-      </w:r>
-      <w:r>
-        <w:t xml:space="preserve"> GC members are also allowed to comment on scores, which will be viewable by all GC members. Upon clicking on a nominee name in the score table, an information page for the particular nominee will be displayed. A GC member may also access previous sessions by clicking on a button in their sidebar. This view will be displayed in the form of a list of links to the previous sessions.</w:t>
-      </w:r>
-    </w:p>
-    <w:p>
-      <w:pPr>
-        <w:pStyle w:val="Heading2"/>
-      </w:pPr>
-      <w:r>
         <w:t>View All Past Sessions</w:t>
       </w:r>
     </w:p>
     <w:p>
       <w:r>
-        <w:t>Begin by logging in as a member of the graduate committee</w:t>
-      </w:r>
-      <w:r>
-        <w:t xml:space="preserve"> using the credentials in the Login section above.  Once logged in press the ‘View All Sessions’ link in the left sidebar.  You will be redirected to a static page which displays all the data for every session that is in the database.  For each session you will find the same data found in the ‘View Current Session’ but in addition you will be able to view the records of nominee scores and commen</w:t>
-      </w:r>
-      <w:bookmarkStart w:id="0" w:name="_GoBack"/>
-      <w:bookmarkEnd w:id="0"/>
-      <w:r>
-        <w:t>ts.</w:t>
+        <w:t>Begin by logging in as a member of the graduate committee using the credentials in the Login section above.  Once logged in press the ‘View All Sessions’ link in the left sidebar.  You will be redirected to a static page which displays all the data for every session that is in the database.  For each session you will find the same data found in the ‘View Current Session’ but in addition you will be able to view the records of nominee scores and comments.</w:t>
       </w:r>
     </w:p>
     <w:sectPr>
-      <w:footerReference w:type="default" r:id="rId10"/>
+      <w:footerReference w:type="default" r:id="rId9"/>
       <w:pgSz w:w="12240" w:h="15840"/>
       <w:pgMar w:top="1440" w:right="1440" w:bottom="1440" w:left="1440" w:header="720" w:footer="720" w:gutter="0"/>
       <w:pgNumType w:start="0"/>
@@ -695,7 +667,7 @@
 </file>
 
 <file path=word/endnotes.xml><?xml version="1.0" encoding="utf-8"?>
-<w:endnotes xmlns:wpc="http://schemas.microsoft.com/office/word/2010/wordprocessingCanvas" xmlns:cx="http://schemas.microsoft.com/office/drawing/2014/chartex" xmlns:cx1="http://schemas.microsoft.com/office/drawing/2015/9/8/chartex" xmlns:mc="http://schemas.openxmlformats.org/markup-compatibility/2006" xmlns:o="urn:schemas-microsoft-com:office:office" xmlns:r="http://schemas.openxmlformats.org/officeDocument/2006/relationships" xmlns:m="http://schemas.openxmlformats.org/officeDocument/2006/math" xmlns:v="urn:schemas-microsoft-com:vml" xmlns:wp14="http://schemas.microsoft.com/office/word/2010/wordprocessingDrawing" xmlns:wp="http://schemas.openxmlformats.org/drawingml/2006/wordprocessingDrawing" xmlns:w10="urn:schemas-microsoft-com:office:word" xmlns:w="http://schemas.openxmlformats.org/wordprocessingml/2006/main" xmlns:w14="http://schemas.microsoft.com/office/word/2010/wordml" xmlns:w15="http://schemas.microsoft.com/office/word/2012/wordml" xmlns:w16se="http://schemas.microsoft.com/office/word/2015/wordml/symex" xmlns:wpg="http://schemas.microsoft.com/office/word/2010/wordprocessingGroup" xmlns:wpi="http://schemas.microsoft.com/office/word/2010/wordprocessingInk" xmlns:wne="http://schemas.microsoft.com/office/word/2006/wordml" xmlns:wps="http://schemas.microsoft.com/office/word/2010/wordprocessingShape" mc:Ignorable="w14 w15 w16se wp14">
+<w:endnotes xmlns:wpc="http://schemas.microsoft.com/office/word/2010/wordprocessingCanvas" xmlns:mc="http://schemas.openxmlformats.org/markup-compatibility/2006" xmlns:o="urn:schemas-microsoft-com:office:office" xmlns:r="http://schemas.openxmlformats.org/officeDocument/2006/relationships" xmlns:m="http://schemas.openxmlformats.org/officeDocument/2006/math" xmlns:v="urn:schemas-microsoft-com:vml" xmlns:wp14="http://schemas.microsoft.com/office/word/2010/wordprocessingDrawing" xmlns:wp="http://schemas.openxmlformats.org/drawingml/2006/wordprocessingDrawing" xmlns:w10="urn:schemas-microsoft-com:office:word" xmlns:w="http://schemas.openxmlformats.org/wordprocessingml/2006/main" xmlns:w14="http://schemas.microsoft.com/office/word/2010/wordml" xmlns:w15="http://schemas.microsoft.com/office/word/2012/wordml" xmlns:wpg="http://schemas.microsoft.com/office/word/2010/wordprocessingGroup" xmlns:wpi="http://schemas.microsoft.com/office/word/2010/wordprocessingInk" xmlns:wne="http://schemas.microsoft.com/office/word/2006/wordml" xmlns:wps="http://schemas.microsoft.com/office/word/2010/wordprocessingShape" mc:Ignorable="w14 w15 wp14">
   <w:endnote w:type="separator" w:id="-1">
     <w:p>
       <w:pPr>
@@ -727,7 +699,7 @@
 </file>
 
 <file path=word/footer1.xml><?xml version="1.0" encoding="utf-8"?>
-<w:ftr xmlns:wpc="http://schemas.microsoft.com/office/word/2010/wordprocessingCanvas" xmlns:cx="http://schemas.microsoft.com/office/drawing/2014/chartex" xmlns:cx1="http://schemas.microsoft.com/office/drawing/2015/9/8/chartex" xmlns:mc="http://schemas.openxmlformats.org/markup-compatibility/2006" xmlns:o="urn:schemas-microsoft-com:office:office" xmlns:r="http://schemas.openxmlformats.org/officeDocument/2006/relationships" xmlns:m="http://schemas.openxmlformats.org/officeDocument/2006/math" xmlns:v="urn:schemas-microsoft-com:vml" xmlns:wp14="http://schemas.microsoft.com/office/word/2010/wordprocessingDrawing" xmlns:wp="http://schemas.openxmlformats.org/drawingml/2006/wordprocessingDrawing" xmlns:w10="urn:schemas-microsoft-com:office:word" xmlns:w="http://schemas.openxmlformats.org/wordprocessingml/2006/main" xmlns:w14="http://schemas.microsoft.com/office/word/2010/wordml" xmlns:w15="http://schemas.microsoft.com/office/word/2012/wordml" xmlns:w16se="http://schemas.microsoft.com/office/word/2015/wordml/symex" xmlns:wpg="http://schemas.microsoft.com/office/word/2010/wordprocessingGroup" xmlns:wpi="http://schemas.microsoft.com/office/word/2010/wordprocessingInk" xmlns:wne="http://schemas.microsoft.com/office/word/2006/wordml" xmlns:wps="http://schemas.microsoft.com/office/word/2010/wordprocessingShape" mc:Ignorable="w14 w15 w16se wp14">
+<w:ftr xmlns:wpc="http://schemas.microsoft.com/office/word/2010/wordprocessingCanvas" xmlns:mc="http://schemas.openxmlformats.org/markup-compatibility/2006" xmlns:o="urn:schemas-microsoft-com:office:office" xmlns:r="http://schemas.openxmlformats.org/officeDocument/2006/relationships" xmlns:m="http://schemas.openxmlformats.org/officeDocument/2006/math" xmlns:v="urn:schemas-microsoft-com:vml" xmlns:wp14="http://schemas.microsoft.com/office/word/2010/wordprocessingDrawing" xmlns:wp="http://schemas.openxmlformats.org/drawingml/2006/wordprocessingDrawing" xmlns:w10="urn:schemas-microsoft-com:office:word" xmlns:w="http://schemas.openxmlformats.org/wordprocessingml/2006/main" xmlns:w14="http://schemas.microsoft.com/office/word/2010/wordml" xmlns:w15="http://schemas.microsoft.com/office/word/2012/wordml" xmlns:wpg="http://schemas.microsoft.com/office/word/2010/wordprocessingGroup" xmlns:wpi="http://schemas.microsoft.com/office/word/2010/wordprocessingInk" xmlns:wne="http://schemas.microsoft.com/office/word/2006/wordml" xmlns:wps="http://schemas.microsoft.com/office/word/2010/wordprocessingShape" mc:Ignorable="w14 w15 wp14">
   <w:sdt>
     <w:sdtPr>
       <w:id w:val="-714429789"/>
@@ -780,7 +752,7 @@
 </file>
 
 <file path=word/footnotes.xml><?xml version="1.0" encoding="utf-8"?>
-<w:footnotes xmlns:wpc="http://schemas.microsoft.com/office/word/2010/wordprocessingCanvas" xmlns:cx="http://schemas.microsoft.com/office/drawing/2014/chartex" xmlns:cx1="http://schemas.microsoft.com/office/drawing/2015/9/8/chartex" xmlns:mc="http://schemas.openxmlformats.org/markup-compatibility/2006" xmlns:o="urn:schemas-microsoft-com:office:office" xmlns:r="http://schemas.openxmlformats.org/officeDocument/2006/relationships" xmlns:m="http://schemas.openxmlformats.org/officeDocument/2006/math" xmlns:v="urn:schemas-microsoft-com:vml" xmlns:wp14="http://schemas.microsoft.com/office/word/2010/wordprocessingDrawing" xmlns:wp="http://schemas.openxmlformats.org/drawingml/2006/wordprocessingDrawing" xmlns:w10="urn:schemas-microsoft-com:office:word" xmlns:w="http://schemas.openxmlformats.org/wordprocessingml/2006/main" xmlns:w14="http://schemas.microsoft.com/office/word/2010/wordml" xmlns:w15="http://schemas.microsoft.com/office/word/2012/wordml" xmlns:w16se="http://schemas.microsoft.com/office/word/2015/wordml/symex" xmlns:wpg="http://schemas.microsoft.com/office/word/2010/wordprocessingGroup" xmlns:wpi="http://schemas.microsoft.com/office/word/2010/wordprocessingInk" xmlns:wne="http://schemas.microsoft.com/office/word/2006/wordml" xmlns:wps="http://schemas.microsoft.com/office/word/2010/wordprocessingShape" mc:Ignorable="w14 w15 w16se wp14">
+<w:footnotes xmlns:wpc="http://schemas.microsoft.com/office/word/2010/wordprocessingCanvas" xmlns:mc="http://schemas.openxmlformats.org/markup-compatibility/2006" xmlns:o="urn:schemas-microsoft-com:office:office" xmlns:r="http://schemas.openxmlformats.org/officeDocument/2006/relationships" xmlns:m="http://schemas.openxmlformats.org/officeDocument/2006/math" xmlns:v="urn:schemas-microsoft-com:vml" xmlns:wp14="http://schemas.microsoft.com/office/word/2010/wordprocessingDrawing" xmlns:wp="http://schemas.openxmlformats.org/drawingml/2006/wordprocessingDrawing" xmlns:w10="urn:schemas-microsoft-com:office:word" xmlns:w="http://schemas.openxmlformats.org/wordprocessingml/2006/main" xmlns:w14="http://schemas.microsoft.com/office/word/2010/wordml" xmlns:w15="http://schemas.microsoft.com/office/word/2012/wordml" xmlns:wpg="http://schemas.microsoft.com/office/word/2010/wordprocessingGroup" xmlns:wpi="http://schemas.microsoft.com/office/word/2010/wordprocessingInk" xmlns:wne="http://schemas.microsoft.com/office/word/2006/wordml" xmlns:wps="http://schemas.microsoft.com/office/word/2010/wordprocessingShape" mc:Ignorable="w14 w15 wp14">
   <w:footnote w:type="separator" w:id="-1">
     <w:p>
       <w:pPr>
@@ -811,12 +783,8 @@
 </w:footnotes>
 </file>
 
-<file path=word/numbering.xml><?xml version="1.0" encoding="utf-8"?>
-<w:numbering xmlns:wpc="http://schemas.microsoft.com/office/word/2010/wordprocessingCanvas" xmlns:cx="http://schemas.microsoft.com/office/drawing/2014/chartex" xmlns:cx1="http://schemas.microsoft.com/office/drawing/2015/9/8/chartex" xmlns:mc="http://schemas.openxmlformats.org/markup-compatibility/2006" xmlns:o="urn:schemas-microsoft-com:office:office" xmlns:r="http://schemas.openxmlformats.org/officeDocument/2006/relationships" xmlns:m="http://schemas.openxmlformats.org/officeDocument/2006/math" xmlns:v="urn:schemas-microsoft-com:vml" xmlns:wp14="http://schemas.microsoft.com/office/word/2010/wordprocessingDrawing" xmlns:wp="http://schemas.openxmlformats.org/drawingml/2006/wordprocessingDrawing" xmlns:w10="urn:schemas-microsoft-com:office:word" xmlns:w="http://schemas.openxmlformats.org/wordprocessingml/2006/main" xmlns:w14="http://schemas.microsoft.com/office/word/2010/wordml" xmlns:w15="http://schemas.microsoft.com/office/word/2012/wordml" xmlns:w16se="http://schemas.microsoft.com/office/word/2015/wordml/symex" xmlns:wpg="http://schemas.microsoft.com/office/word/2010/wordprocessingGroup" xmlns:wpi="http://schemas.microsoft.com/office/word/2010/wordprocessingInk" xmlns:wne="http://schemas.microsoft.com/office/word/2006/wordml" xmlns:wps="http://schemas.microsoft.com/office/word/2010/wordprocessingShape" mc:Ignorable="w14 w15 w16se wp14"/>
-</file>
-
 <file path=word/styles.xml><?xml version="1.0" encoding="utf-8"?>
-<w:styles xmlns:mc="http://schemas.openxmlformats.org/markup-compatibility/2006" xmlns:r="http://schemas.openxmlformats.org/officeDocument/2006/relationships" xmlns:w="http://schemas.openxmlformats.org/wordprocessingml/2006/main" xmlns:w14="http://schemas.microsoft.com/office/word/2010/wordml" xmlns:w15="http://schemas.microsoft.com/office/word/2012/wordml" xmlns:w16se="http://schemas.microsoft.com/office/word/2015/wordml/symex" mc:Ignorable="w14 w15 w16se">
+<w:styles xmlns:mc="http://schemas.openxmlformats.org/markup-compatibility/2006" xmlns:r="http://schemas.openxmlformats.org/officeDocument/2006/relationships" xmlns:w="http://schemas.openxmlformats.org/wordprocessingml/2006/main" xmlns:w14="http://schemas.microsoft.com/office/word/2010/wordml" xmlns:w15="http://schemas.microsoft.com/office/word/2012/wordml" mc:Ignorable="w14 w15">
   <w:docDefaults>
     <w:rPrDefault>
       <w:rPr>
@@ -1861,7 +1829,7 @@
 </file>
 
 <file path=customXml/itemProps1.xml><?xml version="1.0" encoding="utf-8"?>
-<ds:datastoreItem xmlns:ds="http://schemas.openxmlformats.org/officeDocument/2006/customXml" ds:itemID="{570FAC5C-13B8-47DB-8394-DD1AECA55D51}">
+<ds:datastoreItem xmlns:ds="http://schemas.openxmlformats.org/officeDocument/2006/customXml" ds:itemID="{6331359E-A8E8-4E57-A656-3E3A37B2C86A}">
   <ds:schemaRefs>
     <ds:schemaRef ds:uri="http://schemas.openxmlformats.org/officeDocument/2006/bibliography"/>
   </ds:schemaRefs>

</xml_diff>